<commit_message>
Continuando com Estudo de Servlet
</commit_message>
<xml_diff>
--- a/src/main/webapp/WEB-INF/doc/Resumo do Livro.docx
+++ b/src/main/webapp/WEB-INF/doc/Resumo do Livro.docx
@@ -136,10 +136,111 @@
           <w:sz w:val="20"/>
           <w:szCs w:val="20"/>
         </w:rPr>
-        <w:t xml:space="preserve"> getOutputStream();</w:t>
-      </w:r>
-      <w:bookmarkStart w:id="0" w:name="_GoBack"/>
-      <w:bookmarkEnd w:id="0"/>
+        <w:t xml:space="preserve"> </w:t>
+      </w:r>
+      <w:proofErr w:type="spellStart"/>
+      <w:r>
+        <w:rPr>
+          <w:sz w:val="20"/>
+          <w:szCs w:val="20"/>
+        </w:rPr>
+        <w:t>getOutputStream</w:t>
+      </w:r>
+      <w:proofErr w:type="spellEnd"/>
+      <w:r>
+        <w:rPr>
+          <w:sz w:val="20"/>
+          <w:szCs w:val="20"/>
+        </w:rPr>
+        <w:t>();</w:t>
+      </w:r>
+      <w:r>
+        <w:rPr>
+          <w:sz w:val="20"/>
+          <w:szCs w:val="20"/>
+        </w:rPr>
+        <w:t xml:space="preserve"> A classe </w:t>
+      </w:r>
+      <w:proofErr w:type="spellStart"/>
+      <w:r>
+        <w:rPr>
+          <w:sz w:val="20"/>
+          <w:szCs w:val="20"/>
+        </w:rPr>
+        <w:t>GenericServlet</w:t>
+      </w:r>
+      <w:proofErr w:type="spellEnd"/>
+      <w:r>
+        <w:rPr>
+          <w:sz w:val="20"/>
+          <w:szCs w:val="20"/>
+        </w:rPr>
+        <w:t xml:space="preserve"> implementa 3 </w:t>
+      </w:r>
+      <w:proofErr w:type="spellStart"/>
+      <w:r>
+        <w:rPr>
+          <w:sz w:val="20"/>
+          <w:szCs w:val="20"/>
+        </w:rPr>
+        <w:t>iterfaces</w:t>
+      </w:r>
+      <w:proofErr w:type="spellEnd"/>
+      <w:r>
+        <w:rPr>
+          <w:sz w:val="20"/>
+          <w:szCs w:val="20"/>
+        </w:rPr>
+        <w:t xml:space="preserve">: </w:t>
+      </w:r>
+      <w:proofErr w:type="spellStart"/>
+      <w:r>
+        <w:rPr>
+          <w:sz w:val="20"/>
+          <w:szCs w:val="20"/>
+        </w:rPr>
+        <w:t>Serializable</w:t>
+      </w:r>
+      <w:proofErr w:type="spellEnd"/>
+      <w:r>
+        <w:rPr>
+          <w:sz w:val="20"/>
+          <w:szCs w:val="20"/>
+        </w:rPr>
+        <w:t xml:space="preserve">, </w:t>
+      </w:r>
+      <w:proofErr w:type="spellStart"/>
+      <w:r>
+        <w:rPr>
+          <w:sz w:val="20"/>
+          <w:szCs w:val="20"/>
+        </w:rPr>
+        <w:t>Servlet</w:t>
+      </w:r>
+      <w:proofErr w:type="spellEnd"/>
+      <w:r>
+        <w:rPr>
+          <w:sz w:val="20"/>
+          <w:szCs w:val="20"/>
+        </w:rPr>
+        <w:t xml:space="preserve"> e </w:t>
+      </w:r>
+      <w:proofErr w:type="spellStart"/>
+      <w:r>
+        <w:rPr>
+          <w:sz w:val="20"/>
+          <w:szCs w:val="20"/>
+        </w:rPr>
+        <w:t>ServletConfig</w:t>
+      </w:r>
+      <w:proofErr w:type="spellEnd"/>
+      <w:r>
+        <w:rPr>
+          <w:sz w:val="20"/>
+          <w:szCs w:val="20"/>
+        </w:rPr>
+        <w:t>;</w:t>
+      </w:r>
     </w:p>
     <w:p/>
     <w:p>

</xml_diff>